<commit_message>
completed the dbms Assignment with the question 31 and 32 thanks to anibrata
</commit_message>
<xml_diff>
--- a/DBMS/Assignment2.docx
+++ b/DBMS/Assignment2.docx
@@ -43,7 +43,29 @@
           <w:szCs w:val="40"/>
           <w:lang w:val="en-US"/>
         </w:rPr>
-        <w:t>Course – B.Tech , CSE  , 2</w:t>
+        <w:t xml:space="preserve">Course – </w:t>
+      </w:r>
+      <w:proofErr w:type="spellStart"/>
+      <w:r>
+        <w:rPr>
+          <w:b/>
+          <w:bCs/>
+          <w:sz w:val="40"/>
+          <w:szCs w:val="40"/>
+          <w:lang w:val="en-US"/>
+        </w:rPr>
+        <w:t>B.Tech</w:t>
+      </w:r>
+      <w:proofErr w:type="spellEnd"/>
+      <w:r>
+        <w:rPr>
+          <w:b/>
+          <w:bCs/>
+          <w:sz w:val="40"/>
+          <w:szCs w:val="40"/>
+          <w:lang w:val="en-US"/>
+        </w:rPr>
+        <w:t xml:space="preserve"> , CSE  , 2</w:t>
       </w:r>
       <w:r>
         <w:rPr>
@@ -167,7 +189,115 @@
           <w:lang w:val="en-US"/>
         </w:rPr>
         <w:tab/>
-        <w:t>create table customer(cust_id int,cust_fname varchar2(100),cust_lname varchar2(100),territory varchar2(100),cred_lmt int,mngr_id int,marital_status varchar2(100),sex varchar2(100),income int);</w:t>
+        <w:t>create table customer(</w:t>
+      </w:r>
+      <w:proofErr w:type="spellStart"/>
+      <w:r>
+        <w:rPr>
+          <w:b/>
+          <w:bCs/>
+          <w:lang w:val="en-US"/>
+        </w:rPr>
+        <w:t>cust_id</w:t>
+      </w:r>
+      <w:proofErr w:type="spellEnd"/>
+      <w:r>
+        <w:rPr>
+          <w:b/>
+          <w:bCs/>
+          <w:lang w:val="en-US"/>
+        </w:rPr>
+        <w:t xml:space="preserve"> </w:t>
+      </w:r>
+      <w:proofErr w:type="spellStart"/>
+      <w:r>
+        <w:rPr>
+          <w:b/>
+          <w:bCs/>
+          <w:lang w:val="en-US"/>
+        </w:rPr>
+        <w:t>int,cust_fname</w:t>
+      </w:r>
+      <w:proofErr w:type="spellEnd"/>
+      <w:r>
+        <w:rPr>
+          <w:b/>
+          <w:bCs/>
+          <w:lang w:val="en-US"/>
+        </w:rPr>
+        <w:t xml:space="preserve"> varchar2(100),</w:t>
+      </w:r>
+      <w:proofErr w:type="spellStart"/>
+      <w:r>
+        <w:rPr>
+          <w:b/>
+          <w:bCs/>
+          <w:lang w:val="en-US"/>
+        </w:rPr>
+        <w:t>cust_lname</w:t>
+      </w:r>
+      <w:proofErr w:type="spellEnd"/>
+      <w:r>
+        <w:rPr>
+          <w:b/>
+          <w:bCs/>
+          <w:lang w:val="en-US"/>
+        </w:rPr>
+        <w:t xml:space="preserve"> varchar2(100),territory varchar2(100),</w:t>
+      </w:r>
+      <w:proofErr w:type="spellStart"/>
+      <w:r>
+        <w:rPr>
+          <w:b/>
+          <w:bCs/>
+          <w:lang w:val="en-US"/>
+        </w:rPr>
+        <w:t>cred_lmt</w:t>
+      </w:r>
+      <w:proofErr w:type="spellEnd"/>
+      <w:r>
+        <w:rPr>
+          <w:b/>
+          <w:bCs/>
+          <w:lang w:val="en-US"/>
+        </w:rPr>
+        <w:t xml:space="preserve"> </w:t>
+      </w:r>
+      <w:proofErr w:type="spellStart"/>
+      <w:r>
+        <w:rPr>
+          <w:b/>
+          <w:bCs/>
+          <w:lang w:val="en-US"/>
+        </w:rPr>
+        <w:t>int,mngr_id</w:t>
+      </w:r>
+      <w:proofErr w:type="spellEnd"/>
+      <w:r>
+        <w:rPr>
+          <w:b/>
+          <w:bCs/>
+          <w:lang w:val="en-US"/>
+        </w:rPr>
+        <w:t xml:space="preserve"> </w:t>
+      </w:r>
+      <w:proofErr w:type="spellStart"/>
+      <w:r>
+        <w:rPr>
+          <w:b/>
+          <w:bCs/>
+          <w:lang w:val="en-US"/>
+        </w:rPr>
+        <w:t>int,marital_status</w:t>
+      </w:r>
+      <w:proofErr w:type="spellEnd"/>
+      <w:r>
+        <w:rPr>
+          <w:b/>
+          <w:bCs/>
+          <w:lang w:val="en-US"/>
+        </w:rPr>
+        <w:t xml:space="preserve"> varchar2(100),sex varchar2(100),income int);</w:t>
       </w:r>
     </w:p>
     <w:p>
@@ -276,8 +406,18 @@
           <w:bCs/>
           <w:lang w:val="en-US"/>
         </w:rPr>
-        <w:t>2. Alter table and Add column stay_from_year</w:t>
-      </w:r>
+        <w:t xml:space="preserve">2. Alter table and Add column </w:t>
+      </w:r>
+      <w:proofErr w:type="spellStart"/>
+      <w:r>
+        <w:rPr>
+          <w:b/>
+          <w:bCs/>
+          <w:lang w:val="en-US"/>
+        </w:rPr>
+        <w:t>stay_from_year</w:t>
+      </w:r>
+      <w:proofErr w:type="spellEnd"/>
     </w:p>
     <w:p>
       <w:pPr>
@@ -294,7 +434,25 @@
           <w:bCs/>
           <w:lang w:val="en-US"/>
         </w:rPr>
-        <w:t>insert into customer(cust_id,cust_fname ,cust_lname,territory,cred_lmt,mngr_id,marital_status,sex,income) values(01,'Rahul','Singh','India',10000,112,'Single','Male',65000);</w:t>
+        <w:t>insert into customer(</w:t>
+      </w:r>
+      <w:proofErr w:type="spellStart"/>
+      <w:r>
+        <w:rPr>
+          <w:b/>
+          <w:bCs/>
+          <w:lang w:val="en-US"/>
+        </w:rPr>
+        <w:t>cust_id,cust_fname</w:t>
+      </w:r>
+      <w:proofErr w:type="spellEnd"/>
+      <w:r>
+        <w:rPr>
+          <w:b/>
+          <w:bCs/>
+          <w:lang w:val="en-US"/>
+        </w:rPr>
+        <w:t xml:space="preserve"> ,cust_lname,territory,cred_lmt,mngr_id,marital_status,sex,income) values(01,'Rahul','Singh','India',10000,112,'Single','Male',65000);</w:t>
       </w:r>
     </w:p>
     <w:p>
@@ -331,7 +489,25 @@
           <w:lang w:val="en-US"/>
         </w:rPr>
         <w:lastRenderedPageBreak/>
-        <w:t>insert into customer(cust_id,cust_fname ,cust_lname,territory,cred_lmt,mngr_id,marital_status,sex,income) values(02,'Meg','Sen','India',15000,113,'Married','Male',67000);</w:t>
+        <w:t>insert into customer(</w:t>
+      </w:r>
+      <w:proofErr w:type="spellStart"/>
+      <w:r>
+        <w:rPr>
+          <w:b/>
+          <w:bCs/>
+          <w:lang w:val="en-US"/>
+        </w:rPr>
+        <w:t>cust_id,cust_fname</w:t>
+      </w:r>
+      <w:proofErr w:type="spellEnd"/>
+      <w:r>
+        <w:rPr>
+          <w:b/>
+          <w:bCs/>
+          <w:lang w:val="en-US"/>
+        </w:rPr>
+        <w:t xml:space="preserve"> ,cust_lname,territory,cred_lmt,mngr_id,marital_status,sex,income) values(02,'Meg','Sen','India',15000,113,'Married','Male',67000);</w:t>
       </w:r>
     </w:p>
     <w:p>
@@ -349,7 +525,25 @@
           <w:bCs/>
           <w:lang w:val="en-US"/>
         </w:rPr>
-        <w:t>insert into customer(cust_id,cust_fname ,cust_lname,territory,cred_lmt,mngr_id,marital_status,sex,income) values(03,'George','Matthew','Italy',12000,114,'Single','Male',63000);</w:t>
+        <w:t>insert into customer(</w:t>
+      </w:r>
+      <w:proofErr w:type="spellStart"/>
+      <w:r>
+        <w:rPr>
+          <w:b/>
+          <w:bCs/>
+          <w:lang w:val="en-US"/>
+        </w:rPr>
+        <w:t>cust_id,cust_fname</w:t>
+      </w:r>
+      <w:proofErr w:type="spellEnd"/>
+      <w:r>
+        <w:rPr>
+          <w:b/>
+          <w:bCs/>
+          <w:lang w:val="en-US"/>
+        </w:rPr>
+        <w:t xml:space="preserve"> ,cust_lname,territory,cred_lmt,mngr_id,marital_status,sex,income) values(03,'George','Matthew','Italy',12000,114,'Single','Male',63000);</w:t>
       </w:r>
     </w:p>
     <w:p>
@@ -367,7 +561,25 @@
           <w:bCs/>
           <w:lang w:val="en-US"/>
         </w:rPr>
-        <w:t>insert into customer(cust_id,cust_fname ,cust_lname,territory,cred_lmt,mngr_id,marital_status,sex,income) values(04,'Jennifer','Lopez','America',14000,115,'Married','Female',68000);</w:t>
+        <w:t>insert into customer(</w:t>
+      </w:r>
+      <w:proofErr w:type="spellStart"/>
+      <w:r>
+        <w:rPr>
+          <w:b/>
+          <w:bCs/>
+          <w:lang w:val="en-US"/>
+        </w:rPr>
+        <w:t>cust_id,cust_fname</w:t>
+      </w:r>
+      <w:proofErr w:type="spellEnd"/>
+      <w:r>
+        <w:rPr>
+          <w:b/>
+          <w:bCs/>
+          <w:lang w:val="en-US"/>
+        </w:rPr>
+        <w:t xml:space="preserve"> ,cust_lname,territory,cred_lmt,mngr_id,marital_status,sex,income) values(04,'Jennifer','Lopez','America',14000,115,'Married','Female',68000);</w:t>
       </w:r>
     </w:p>
     <w:p>
@@ -385,7 +597,25 @@
           <w:bCs/>
           <w:lang w:val="en-US"/>
         </w:rPr>
-        <w:t>insert into customer(cust_id,cust_fname ,cust_lname,territory,cred_lmt,mngr_id,marital_status,sex,income) values(05,'Robert','Johnson','Austrelia',15000,116,'Married','Male',65000);</w:t>
+        <w:t>insert into customer(</w:t>
+      </w:r>
+      <w:proofErr w:type="spellStart"/>
+      <w:r>
+        <w:rPr>
+          <w:b/>
+          <w:bCs/>
+          <w:lang w:val="en-US"/>
+        </w:rPr>
+        <w:t>cust_id,cust_fname</w:t>
+      </w:r>
+      <w:proofErr w:type="spellEnd"/>
+      <w:r>
+        <w:rPr>
+          <w:b/>
+          <w:bCs/>
+          <w:lang w:val="en-US"/>
+        </w:rPr>
+        <w:t xml:space="preserve"> ,cust_lname,territory,cred_lmt,mngr_id,marital_status,sex,income) values(05,'Robert','Johnson','Austrelia',15000,116,'Married','Male',65000);</w:t>
       </w:r>
     </w:p>
     <w:p>
@@ -403,42 +633,78 @@
           <w:bCs/>
           <w:lang w:val="en-US"/>
         </w:rPr>
-        <w:t>insert into customer(cust_id,cust_fname ,cust_lname,territory,cred_lmt,mngr_id,marital_status,sex,income) values(06,'Meghna','Chakraborty','India',15000,117,'Married','Female',65000);</w:t>
-      </w:r>
-    </w:p>
-    <w:p>
-      <w:pPr>
-        <w:rPr>
-          <w:b/>
-          <w:bCs/>
-          <w:lang w:val="en-US"/>
-        </w:rPr>
-      </w:pPr>
-      <w:r>
-        <w:rPr>
-          <w:b/>
-          <w:bCs/>
-          <w:lang w:val="en-US"/>
-        </w:rPr>
-        <w:tab/>
-      </w:r>
-    </w:p>
-    <w:p>
-      <w:pPr>
-        <w:rPr>
-          <w:b/>
-          <w:bCs/>
-          <w:lang w:val="en-US"/>
-        </w:rPr>
-      </w:pPr>
-      <w:r>
-        <w:rPr>
-          <w:b/>
-          <w:bCs/>
-          <w:lang w:val="en-US"/>
-        </w:rPr>
-        <w:tab/>
-        <w:t>alter table customer add stay_from_year int;</w:t>
+        <w:t>insert into customer(</w:t>
+      </w:r>
+      <w:proofErr w:type="spellStart"/>
+      <w:r>
+        <w:rPr>
+          <w:b/>
+          <w:bCs/>
+          <w:lang w:val="en-US"/>
+        </w:rPr>
+        <w:t>cust_id,cust_fname</w:t>
+      </w:r>
+      <w:proofErr w:type="spellEnd"/>
+      <w:r>
+        <w:rPr>
+          <w:b/>
+          <w:bCs/>
+          <w:lang w:val="en-US"/>
+        </w:rPr>
+        <w:t xml:space="preserve"> ,cust_lname,territory,cred_lmt,mngr_id,marital_status,sex,income) values(06,'Meghna','Chakraborty','India',15000,117,'Married','Female',65000);</w:t>
+      </w:r>
+    </w:p>
+    <w:p>
+      <w:pPr>
+        <w:rPr>
+          <w:b/>
+          <w:bCs/>
+          <w:lang w:val="en-US"/>
+        </w:rPr>
+      </w:pPr>
+      <w:r>
+        <w:rPr>
+          <w:b/>
+          <w:bCs/>
+          <w:lang w:val="en-US"/>
+        </w:rPr>
+        <w:tab/>
+      </w:r>
+    </w:p>
+    <w:p>
+      <w:pPr>
+        <w:rPr>
+          <w:b/>
+          <w:bCs/>
+          <w:lang w:val="en-US"/>
+        </w:rPr>
+      </w:pPr>
+      <w:r>
+        <w:rPr>
+          <w:b/>
+          <w:bCs/>
+          <w:lang w:val="en-US"/>
+        </w:rPr>
+        <w:tab/>
+        <w:t xml:space="preserve">alter table customer add </w:t>
+      </w:r>
+      <w:proofErr w:type="spellStart"/>
+      <w:r>
+        <w:rPr>
+          <w:b/>
+          <w:bCs/>
+          <w:lang w:val="en-US"/>
+        </w:rPr>
+        <w:t>stay_from_year</w:t>
+      </w:r>
+      <w:proofErr w:type="spellEnd"/>
+      <w:r>
+        <w:rPr>
+          <w:b/>
+          <w:bCs/>
+          <w:lang w:val="en-US"/>
+        </w:rPr>
+        <w:t xml:space="preserve"> int;</w:t>
       </w:r>
     </w:p>
     <w:p>
@@ -529,43 +795,133 @@
           <w:bCs/>
           <w:lang w:val="en-US"/>
         </w:rPr>
-        <w:t>3. Set value of stay_from_year as 2001 for Italy/America and 2003 otherwise</w:t>
-      </w:r>
-    </w:p>
-    <w:p>
-      <w:pPr>
-        <w:rPr>
-          <w:b/>
-          <w:bCs/>
-          <w:lang w:val="en-US"/>
-        </w:rPr>
-      </w:pPr>
-      <w:r>
-        <w:rPr>
-          <w:b/>
-          <w:bCs/>
-          <w:lang w:val="en-US"/>
-        </w:rPr>
-        <w:tab/>
-        <w:t>update customer set stay_from_year=2001 where territory in ('Italy','America');</w:t>
-      </w:r>
-    </w:p>
-    <w:p>
-      <w:pPr>
-        <w:rPr>
-          <w:b/>
-          <w:bCs/>
-          <w:lang w:val="en-US"/>
-        </w:rPr>
-      </w:pPr>
-      <w:r>
-        <w:rPr>
-          <w:b/>
-          <w:bCs/>
-          <w:lang w:val="en-US"/>
-        </w:rPr>
-        <w:tab/>
-        <w:t>update customer set stay_from_year=2003 where territory not in ('Italy','America');</w:t>
+        <w:t xml:space="preserve">3. Set value of </w:t>
+      </w:r>
+      <w:proofErr w:type="spellStart"/>
+      <w:r>
+        <w:rPr>
+          <w:b/>
+          <w:bCs/>
+          <w:lang w:val="en-US"/>
+        </w:rPr>
+        <w:t>stay_from_year</w:t>
+      </w:r>
+      <w:proofErr w:type="spellEnd"/>
+      <w:r>
+        <w:rPr>
+          <w:b/>
+          <w:bCs/>
+          <w:lang w:val="en-US"/>
+        </w:rPr>
+        <w:t xml:space="preserve"> as 2001 for Italy/America and 2003 otherwise</w:t>
+      </w:r>
+    </w:p>
+    <w:p>
+      <w:pPr>
+        <w:rPr>
+          <w:b/>
+          <w:bCs/>
+          <w:lang w:val="en-US"/>
+        </w:rPr>
+      </w:pPr>
+      <w:r>
+        <w:rPr>
+          <w:b/>
+          <w:bCs/>
+          <w:lang w:val="en-US"/>
+        </w:rPr>
+        <w:tab/>
+        <w:t xml:space="preserve">update customer set </w:t>
+      </w:r>
+      <w:proofErr w:type="spellStart"/>
+      <w:r>
+        <w:rPr>
+          <w:b/>
+          <w:bCs/>
+          <w:lang w:val="en-US"/>
+        </w:rPr>
+        <w:t>stay_from_year</w:t>
+      </w:r>
+      <w:proofErr w:type="spellEnd"/>
+      <w:r>
+        <w:rPr>
+          <w:b/>
+          <w:bCs/>
+          <w:lang w:val="en-US"/>
+        </w:rPr>
+        <w:t>=2001 where territory in ('</w:t>
+      </w:r>
+      <w:proofErr w:type="spellStart"/>
+      <w:r>
+        <w:rPr>
+          <w:b/>
+          <w:bCs/>
+          <w:lang w:val="en-US"/>
+        </w:rPr>
+        <w:t>Italy','America</w:t>
+      </w:r>
+      <w:proofErr w:type="spellEnd"/>
+      <w:r>
+        <w:rPr>
+          <w:b/>
+          <w:bCs/>
+          <w:lang w:val="en-US"/>
+        </w:rPr>
+        <w:t>');</w:t>
+      </w:r>
+    </w:p>
+    <w:p>
+      <w:pPr>
+        <w:rPr>
+          <w:b/>
+          <w:bCs/>
+          <w:lang w:val="en-US"/>
+        </w:rPr>
+      </w:pPr>
+      <w:r>
+        <w:rPr>
+          <w:b/>
+          <w:bCs/>
+          <w:lang w:val="en-US"/>
+        </w:rPr>
+        <w:tab/>
+        <w:t xml:space="preserve">update customer set </w:t>
+      </w:r>
+      <w:proofErr w:type="spellStart"/>
+      <w:r>
+        <w:rPr>
+          <w:b/>
+          <w:bCs/>
+          <w:lang w:val="en-US"/>
+        </w:rPr>
+        <w:t>stay_from_year</w:t>
+      </w:r>
+      <w:proofErr w:type="spellEnd"/>
+      <w:r>
+        <w:rPr>
+          <w:b/>
+          <w:bCs/>
+          <w:lang w:val="en-US"/>
+        </w:rPr>
+        <w:t>=2003 where territory not in ('</w:t>
+      </w:r>
+      <w:proofErr w:type="spellStart"/>
+      <w:r>
+        <w:rPr>
+          <w:b/>
+          <w:bCs/>
+          <w:lang w:val="en-US"/>
+        </w:rPr>
+        <w:t>Italy','America</w:t>
+      </w:r>
+      <w:proofErr w:type="spellEnd"/>
+      <w:r>
+        <w:rPr>
+          <w:b/>
+          <w:bCs/>
+          <w:lang w:val="en-US"/>
+        </w:rPr>
+        <w:t>');</w:t>
       </w:r>
     </w:p>
     <w:p>
@@ -666,7 +1022,25 @@
           <w:lang w:val="en-US"/>
         </w:rPr>
         <w:tab/>
-        <w:t>select cred_lmt from customer where territory ='America';</w:t>
+        <w:t xml:space="preserve">select </w:t>
+      </w:r>
+      <w:proofErr w:type="spellStart"/>
+      <w:r>
+        <w:rPr>
+          <w:b/>
+          <w:bCs/>
+          <w:lang w:val="en-US"/>
+        </w:rPr>
+        <w:t>cred_lmt</w:t>
+      </w:r>
+      <w:proofErr w:type="spellEnd"/>
+      <w:r>
+        <w:rPr>
+          <w:b/>
+          <w:bCs/>
+          <w:lang w:val="en-US"/>
+        </w:rPr>
+        <w:t xml:space="preserve"> from customer where territory ='America';</w:t>
       </w:r>
     </w:p>
     <w:p>
@@ -775,7 +1149,43 @@
           <w:lang w:val="en-US"/>
         </w:rPr>
         <w:tab/>
-        <w:t>delete from customer where cust_fname='Meg' and cust_lname='Sen';</w:t>
+        <w:t xml:space="preserve">delete from customer where </w:t>
+      </w:r>
+      <w:proofErr w:type="spellStart"/>
+      <w:r>
+        <w:rPr>
+          <w:b/>
+          <w:bCs/>
+          <w:lang w:val="en-US"/>
+        </w:rPr>
+        <w:t>cust_fname</w:t>
+      </w:r>
+      <w:proofErr w:type="spellEnd"/>
+      <w:r>
+        <w:rPr>
+          <w:b/>
+          <w:bCs/>
+          <w:lang w:val="en-US"/>
+        </w:rPr>
+        <w:t xml:space="preserve">='Meg' and </w:t>
+      </w:r>
+      <w:proofErr w:type="spellStart"/>
+      <w:r>
+        <w:rPr>
+          <w:b/>
+          <w:bCs/>
+          <w:lang w:val="en-US"/>
+        </w:rPr>
+        <w:t>cust_lname</w:t>
+      </w:r>
+      <w:proofErr w:type="spellEnd"/>
+      <w:r>
+        <w:rPr>
+          <w:b/>
+          <w:bCs/>
+          <w:lang w:val="en-US"/>
+        </w:rPr>
+        <w:t>='Sen';</w:t>
       </w:r>
     </w:p>
     <w:p>
@@ -975,7 +1385,43 @@
           <w:lang w:val="en-US"/>
         </w:rPr>
         <w:tab/>
-        <w:t>update customer set cred_lmt=7000 where territory='India' and marital_status='Single';</w:t>
+        <w:t xml:space="preserve">update customer set </w:t>
+      </w:r>
+      <w:proofErr w:type="spellStart"/>
+      <w:r>
+        <w:rPr>
+          <w:b/>
+          <w:bCs/>
+          <w:lang w:val="en-US"/>
+        </w:rPr>
+        <w:t>cred_lmt</w:t>
+      </w:r>
+      <w:proofErr w:type="spellEnd"/>
+      <w:r>
+        <w:rPr>
+          <w:b/>
+          <w:bCs/>
+          <w:lang w:val="en-US"/>
+        </w:rPr>
+        <w:t xml:space="preserve">=7000 where territory='India' and </w:t>
+      </w:r>
+      <w:proofErr w:type="spellStart"/>
+      <w:r>
+        <w:rPr>
+          <w:b/>
+          <w:bCs/>
+          <w:lang w:val="en-US"/>
+        </w:rPr>
+        <w:t>marital_status</w:t>
+      </w:r>
+      <w:proofErr w:type="spellEnd"/>
+      <w:r>
+        <w:rPr>
+          <w:b/>
+          <w:bCs/>
+          <w:lang w:val="en-US"/>
+        </w:rPr>
+        <w:t>='Single';</w:t>
       </w:r>
     </w:p>
     <w:p>
@@ -1058,25 +1504,89 @@
           <w:bCs/>
           <w:lang w:val="en-US"/>
         </w:rPr>
-        <w:t>8. Rename cust_fname to first_name</w:t>
-      </w:r>
-    </w:p>
-    <w:p>
-      <w:pPr>
-        <w:rPr>
-          <w:b/>
-          <w:bCs/>
-          <w:lang w:val="en-US"/>
-        </w:rPr>
-      </w:pPr>
-      <w:r>
-        <w:rPr>
-          <w:b/>
-          <w:bCs/>
-          <w:lang w:val="en-US"/>
-        </w:rPr>
-        <w:tab/>
-        <w:t>alter table customer rename column cust_fname to first_name;</w:t>
+        <w:t xml:space="preserve">8. Rename </w:t>
+      </w:r>
+      <w:proofErr w:type="spellStart"/>
+      <w:r>
+        <w:rPr>
+          <w:b/>
+          <w:bCs/>
+          <w:lang w:val="en-US"/>
+        </w:rPr>
+        <w:t>cust_fname</w:t>
+      </w:r>
+      <w:proofErr w:type="spellEnd"/>
+      <w:r>
+        <w:rPr>
+          <w:b/>
+          <w:bCs/>
+          <w:lang w:val="en-US"/>
+        </w:rPr>
+        <w:t xml:space="preserve"> to </w:t>
+      </w:r>
+      <w:proofErr w:type="spellStart"/>
+      <w:r>
+        <w:rPr>
+          <w:b/>
+          <w:bCs/>
+          <w:lang w:val="en-US"/>
+        </w:rPr>
+        <w:t>first_name</w:t>
+      </w:r>
+      <w:proofErr w:type="spellEnd"/>
+    </w:p>
+    <w:p>
+      <w:pPr>
+        <w:rPr>
+          <w:b/>
+          <w:bCs/>
+          <w:lang w:val="en-US"/>
+        </w:rPr>
+      </w:pPr>
+      <w:r>
+        <w:rPr>
+          <w:b/>
+          <w:bCs/>
+          <w:lang w:val="en-US"/>
+        </w:rPr>
+        <w:tab/>
+        <w:t xml:space="preserve">alter table customer rename column </w:t>
+      </w:r>
+      <w:proofErr w:type="spellStart"/>
+      <w:r>
+        <w:rPr>
+          <w:b/>
+          <w:bCs/>
+          <w:lang w:val="en-US"/>
+        </w:rPr>
+        <w:t>cust_fname</w:t>
+      </w:r>
+      <w:proofErr w:type="spellEnd"/>
+      <w:r>
+        <w:rPr>
+          <w:b/>
+          <w:bCs/>
+          <w:lang w:val="en-US"/>
+        </w:rPr>
+        <w:t xml:space="preserve"> to </w:t>
+      </w:r>
+      <w:proofErr w:type="spellStart"/>
+      <w:r>
+        <w:rPr>
+          <w:b/>
+          <w:bCs/>
+          <w:lang w:val="en-US"/>
+        </w:rPr>
+        <w:t>first_name</w:t>
+      </w:r>
+      <w:proofErr w:type="spellEnd"/>
+      <w:r>
+        <w:rPr>
+          <w:b/>
+          <w:bCs/>
+          <w:lang w:val="en-US"/>
+        </w:rPr>
+        <w:t>;</w:t>
       </w:r>
     </w:p>
     <w:p>
@@ -1158,8 +1668,36 @@
           <w:bCs/>
           <w:lang w:val="en-US"/>
         </w:rPr>
-        <w:t>9. Rename cust_lname to last_name</w:t>
-      </w:r>
+        <w:t xml:space="preserve">9. Rename </w:t>
+      </w:r>
+      <w:proofErr w:type="spellStart"/>
+      <w:r>
+        <w:rPr>
+          <w:b/>
+          <w:bCs/>
+          <w:lang w:val="en-US"/>
+        </w:rPr>
+        <w:t>cust_lname</w:t>
+      </w:r>
+      <w:proofErr w:type="spellEnd"/>
+      <w:r>
+        <w:rPr>
+          <w:b/>
+          <w:bCs/>
+          <w:lang w:val="en-US"/>
+        </w:rPr>
+        <w:t xml:space="preserve"> to </w:t>
+      </w:r>
+      <w:proofErr w:type="spellStart"/>
+      <w:r>
+        <w:rPr>
+          <w:b/>
+          <w:bCs/>
+          <w:lang w:val="en-US"/>
+        </w:rPr>
+        <w:t>last_name</w:t>
+      </w:r>
+      <w:proofErr w:type="spellEnd"/>
     </w:p>
     <w:p>
       <w:pPr>
@@ -1176,7 +1714,43 @@
           <w:bCs/>
           <w:lang w:val="en-US"/>
         </w:rPr>
-        <w:t>alter table customer rename column cust_lname to last_name;</w:t>
+        <w:t xml:space="preserve">alter table customer rename column </w:t>
+      </w:r>
+      <w:proofErr w:type="spellStart"/>
+      <w:r>
+        <w:rPr>
+          <w:b/>
+          <w:bCs/>
+          <w:lang w:val="en-US"/>
+        </w:rPr>
+        <w:t>cust_lname</w:t>
+      </w:r>
+      <w:proofErr w:type="spellEnd"/>
+      <w:r>
+        <w:rPr>
+          <w:b/>
+          <w:bCs/>
+          <w:lang w:val="en-US"/>
+        </w:rPr>
+        <w:t xml:space="preserve"> to </w:t>
+      </w:r>
+      <w:proofErr w:type="spellStart"/>
+      <w:r>
+        <w:rPr>
+          <w:b/>
+          <w:bCs/>
+          <w:lang w:val="en-US"/>
+        </w:rPr>
+        <w:t>last_name</w:t>
+      </w:r>
+      <w:proofErr w:type="spellEnd"/>
+      <w:r>
+        <w:rPr>
+          <w:b/>
+          <w:bCs/>
+          <w:lang w:val="en-US"/>
+        </w:rPr>
+        <w:t>;</w:t>
       </w:r>
     </w:p>
     <w:p>
@@ -1504,7 +2078,25 @@
           <w:bCs/>
           <w:lang w:val="en-US"/>
         </w:rPr>
-        <w:t>12.Create tables cust3 with attributes cust_id,cust_fname,cust_lname,income from old customer table only 5</w:t>
+        <w:t xml:space="preserve">12.Create tables cust3 with attributes </w:t>
+      </w:r>
+      <w:proofErr w:type="spellStart"/>
+      <w:r>
+        <w:rPr>
+          <w:b/>
+          <w:bCs/>
+          <w:lang w:val="en-US"/>
+        </w:rPr>
+        <w:t>cust_id,cust_fname,cust_lname,income</w:t>
+      </w:r>
+      <w:proofErr w:type="spellEnd"/>
+      <w:r>
+        <w:rPr>
+          <w:b/>
+          <w:bCs/>
+          <w:lang w:val="en-US"/>
+        </w:rPr>
+        <w:t xml:space="preserve"> from old customer table only 5</w:t>
       </w:r>
     </w:p>
     <w:p>
@@ -1539,7 +2131,25 @@
           <w:lang w:val="en-US"/>
         </w:rPr>
         <w:tab/>
-        <w:t>create table cust3 as (select cust_id,cust_fname,cust_lname,income from customer where 1=1);</w:t>
+        <w:t xml:space="preserve">create table cust3 as (select </w:t>
+      </w:r>
+      <w:proofErr w:type="spellStart"/>
+      <w:r>
+        <w:rPr>
+          <w:b/>
+          <w:bCs/>
+          <w:lang w:val="en-US"/>
+        </w:rPr>
+        <w:t>cust_id,cust_fname,cust_lname,income</w:t>
+      </w:r>
+      <w:proofErr w:type="spellEnd"/>
+      <w:r>
+        <w:rPr>
+          <w:b/>
+          <w:bCs/>
+          <w:lang w:val="en-US"/>
+        </w:rPr>
+        <w:t xml:space="preserve"> from customer where 1=1);</w:t>
       </w:r>
     </w:p>
     <w:p>
@@ -1649,7 +2259,25 @@
           <w:bCs/>
           <w:lang w:val="en-US"/>
         </w:rPr>
-        <w:t>13.Create tables cust4 with attributes name customer_id,firstname,lastname, income from old customer</w:t>
+        <w:t xml:space="preserve">13.Create tables cust4 with attributes name </w:t>
+      </w:r>
+      <w:proofErr w:type="spellStart"/>
+      <w:r>
+        <w:rPr>
+          <w:b/>
+          <w:bCs/>
+          <w:lang w:val="en-US"/>
+        </w:rPr>
+        <w:t>customer_id,firstname,lastname</w:t>
+      </w:r>
+      <w:proofErr w:type="spellEnd"/>
+      <w:r>
+        <w:rPr>
+          <w:b/>
+          <w:bCs/>
+          <w:lang w:val="en-US"/>
+        </w:rPr>
+        <w:t>, income from old customer</w:t>
       </w:r>
     </w:p>
     <w:p>
@@ -1684,7 +2312,79 @@
           <w:lang w:val="en-US"/>
         </w:rPr>
         <w:tab/>
-        <w:t>create table cust4 (customer_id ,firstname ,lastname , income ) as (select cust_id,first_name,last_name,income from customer where 1=1);</w:t>
+        <w:t>create table cust4 (</w:t>
+      </w:r>
+      <w:proofErr w:type="spellStart"/>
+      <w:r>
+        <w:rPr>
+          <w:b/>
+          <w:bCs/>
+          <w:lang w:val="en-US"/>
+        </w:rPr>
+        <w:t>customer_id</w:t>
+      </w:r>
+      <w:proofErr w:type="spellEnd"/>
+      <w:r>
+        <w:rPr>
+          <w:b/>
+          <w:bCs/>
+          <w:lang w:val="en-US"/>
+        </w:rPr>
+        <w:t xml:space="preserve"> ,</w:t>
+      </w:r>
+      <w:proofErr w:type="spellStart"/>
+      <w:r>
+        <w:rPr>
+          <w:b/>
+          <w:bCs/>
+          <w:lang w:val="en-US"/>
+        </w:rPr>
+        <w:t>firstname</w:t>
+      </w:r>
+      <w:proofErr w:type="spellEnd"/>
+      <w:r>
+        <w:rPr>
+          <w:b/>
+          <w:bCs/>
+          <w:lang w:val="en-US"/>
+        </w:rPr>
+        <w:t xml:space="preserve"> ,</w:t>
+      </w:r>
+      <w:proofErr w:type="spellStart"/>
+      <w:r>
+        <w:rPr>
+          <w:b/>
+          <w:bCs/>
+          <w:lang w:val="en-US"/>
+        </w:rPr>
+        <w:t>lastname</w:t>
+      </w:r>
+      <w:proofErr w:type="spellEnd"/>
+      <w:r>
+        <w:rPr>
+          <w:b/>
+          <w:bCs/>
+          <w:lang w:val="en-US"/>
+        </w:rPr>
+        <w:t xml:space="preserve"> , income ) as (select </w:t>
+      </w:r>
+      <w:proofErr w:type="spellStart"/>
+      <w:r>
+        <w:rPr>
+          <w:b/>
+          <w:bCs/>
+          <w:lang w:val="en-US"/>
+        </w:rPr>
+        <w:t>cust_id,first_name,last_name,income</w:t>
+      </w:r>
+      <w:proofErr w:type="spellEnd"/>
+      <w:r>
+        <w:rPr>
+          <w:b/>
+          <w:bCs/>
+          <w:lang w:val="en-US"/>
+        </w:rPr>
+        <w:t xml:space="preserve"> from customer where 1=1);</w:t>
       </w:r>
     </w:p>
     <w:p>
@@ -1921,43 +2621,89 @@
           <w:lang w:val="en-US"/>
         </w:rPr>
         <w:lastRenderedPageBreak/>
-        <w:t>15. Rename table cust1 to cust_one</w:t>
-      </w:r>
-    </w:p>
-    <w:p>
-      <w:pPr>
-        <w:rPr>
-          <w:b/>
-          <w:bCs/>
-          <w:lang w:val="en-US"/>
-        </w:rPr>
-      </w:pPr>
-      <w:r>
-        <w:rPr>
-          <w:b/>
-          <w:bCs/>
-          <w:lang w:val="en-US"/>
-        </w:rPr>
-        <w:tab/>
-        <w:t>RENAME cust1 to cust_one;</w:t>
-      </w:r>
-    </w:p>
-    <w:p>
-      <w:pPr>
-        <w:rPr>
-          <w:b/>
-          <w:bCs/>
-          <w:lang w:val="en-US"/>
-        </w:rPr>
-      </w:pPr>
-      <w:r>
-        <w:rPr>
-          <w:b/>
-          <w:bCs/>
-          <w:lang w:val="en-US"/>
-        </w:rPr>
-        <w:tab/>
-        <w:t>desc cust_one;</w:t>
+        <w:t xml:space="preserve">15. Rename table cust1 to </w:t>
+      </w:r>
+      <w:proofErr w:type="spellStart"/>
+      <w:r>
+        <w:rPr>
+          <w:b/>
+          <w:bCs/>
+          <w:lang w:val="en-US"/>
+        </w:rPr>
+        <w:t>cust_one</w:t>
+      </w:r>
+      <w:proofErr w:type="spellEnd"/>
+    </w:p>
+    <w:p>
+      <w:pPr>
+        <w:rPr>
+          <w:b/>
+          <w:bCs/>
+          <w:lang w:val="en-US"/>
+        </w:rPr>
+      </w:pPr>
+      <w:r>
+        <w:rPr>
+          <w:b/>
+          <w:bCs/>
+          <w:lang w:val="en-US"/>
+        </w:rPr>
+        <w:tab/>
+        <w:t xml:space="preserve">RENAME cust1 to </w:t>
+      </w:r>
+      <w:proofErr w:type="spellStart"/>
+      <w:r>
+        <w:rPr>
+          <w:b/>
+          <w:bCs/>
+          <w:lang w:val="en-US"/>
+        </w:rPr>
+        <w:t>cust_one</w:t>
+      </w:r>
+      <w:proofErr w:type="spellEnd"/>
+      <w:r>
+        <w:rPr>
+          <w:b/>
+          <w:bCs/>
+          <w:lang w:val="en-US"/>
+        </w:rPr>
+        <w:t>;</w:t>
+      </w:r>
+    </w:p>
+    <w:p>
+      <w:pPr>
+        <w:rPr>
+          <w:b/>
+          <w:bCs/>
+          <w:lang w:val="en-US"/>
+        </w:rPr>
+      </w:pPr>
+      <w:r>
+        <w:rPr>
+          <w:b/>
+          <w:bCs/>
+          <w:lang w:val="en-US"/>
+        </w:rPr>
+        <w:tab/>
+        <w:t xml:space="preserve">desc </w:t>
+      </w:r>
+      <w:proofErr w:type="spellStart"/>
+      <w:r>
+        <w:rPr>
+          <w:b/>
+          <w:bCs/>
+          <w:lang w:val="en-US"/>
+        </w:rPr>
+        <w:t>cust_one</w:t>
+      </w:r>
+      <w:proofErr w:type="spellEnd"/>
+      <w:r>
+        <w:rPr>
+          <w:b/>
+          <w:bCs/>
+          <w:lang w:val="en-US"/>
+        </w:rPr>
+        <w:t>;</w:t>
       </w:r>
     </w:p>
     <w:p>
@@ -2202,7 +2948,61 @@
           <w:bCs/>
           <w:lang w:val="en-US"/>
         </w:rPr>
-        <w:t>17. Insert values into cust3 table with attributescust_ id, f_name, l_name,Income from customer table where</w:t>
+        <w:t xml:space="preserve">17. Insert values into cust3 table with </w:t>
+      </w:r>
+      <w:proofErr w:type="spellStart"/>
+      <w:r>
+        <w:rPr>
+          <w:b/>
+          <w:bCs/>
+          <w:lang w:val="en-US"/>
+        </w:rPr>
+        <w:t>attributescust</w:t>
+      </w:r>
+      <w:proofErr w:type="spellEnd"/>
+      <w:r>
+        <w:rPr>
+          <w:b/>
+          <w:bCs/>
+          <w:lang w:val="en-US"/>
+        </w:rPr>
+        <w:t xml:space="preserve">_ id, </w:t>
+      </w:r>
+      <w:proofErr w:type="spellStart"/>
+      <w:r>
+        <w:rPr>
+          <w:b/>
+          <w:bCs/>
+          <w:lang w:val="en-US"/>
+        </w:rPr>
+        <w:t>f_name</w:t>
+      </w:r>
+      <w:proofErr w:type="spellEnd"/>
+      <w:r>
+        <w:rPr>
+          <w:b/>
+          <w:bCs/>
+          <w:lang w:val="en-US"/>
+        </w:rPr>
+        <w:t xml:space="preserve">, </w:t>
+      </w:r>
+      <w:proofErr w:type="spellStart"/>
+      <w:r>
+        <w:rPr>
+          <w:b/>
+          <w:bCs/>
+          <w:lang w:val="en-US"/>
+        </w:rPr>
+        <w:t>l_name,Income</w:t>
+      </w:r>
+      <w:proofErr w:type="spellEnd"/>
+      <w:r>
+        <w:rPr>
+          <w:b/>
+          <w:bCs/>
+          <w:lang w:val="en-US"/>
+        </w:rPr>
+        <w:t xml:space="preserve"> from customer table where</w:t>
       </w:r>
     </w:p>
     <w:p>
@@ -2256,7 +3056,61 @@
           <w:lang w:val="en-US"/>
         </w:rPr>
         <w:tab/>
-        <w:t>SELECT cust_id , first_name , last_name , income FROM customer</w:t>
+        <w:t xml:space="preserve">SELECT </w:t>
+      </w:r>
+      <w:proofErr w:type="spellStart"/>
+      <w:r>
+        <w:rPr>
+          <w:b/>
+          <w:bCs/>
+          <w:lang w:val="en-US"/>
+        </w:rPr>
+        <w:t>cust_id</w:t>
+      </w:r>
+      <w:proofErr w:type="spellEnd"/>
+      <w:r>
+        <w:rPr>
+          <w:b/>
+          <w:bCs/>
+          <w:lang w:val="en-US"/>
+        </w:rPr>
+        <w:t xml:space="preserve"> , </w:t>
+      </w:r>
+      <w:proofErr w:type="spellStart"/>
+      <w:r>
+        <w:rPr>
+          <w:b/>
+          <w:bCs/>
+          <w:lang w:val="en-US"/>
+        </w:rPr>
+        <w:t>first_name</w:t>
+      </w:r>
+      <w:proofErr w:type="spellEnd"/>
+      <w:r>
+        <w:rPr>
+          <w:b/>
+          <w:bCs/>
+          <w:lang w:val="en-US"/>
+        </w:rPr>
+        <w:t xml:space="preserve"> , </w:t>
+      </w:r>
+      <w:proofErr w:type="spellStart"/>
+      <w:r>
+        <w:rPr>
+          <w:b/>
+          <w:bCs/>
+          <w:lang w:val="en-US"/>
+        </w:rPr>
+        <w:t>last_name</w:t>
+      </w:r>
+      <w:proofErr w:type="spellEnd"/>
+      <w:r>
+        <w:rPr>
+          <w:b/>
+          <w:bCs/>
+          <w:lang w:val="en-US"/>
+        </w:rPr>
+        <w:t xml:space="preserve"> , income FROM customer</w:t>
       </w:r>
     </w:p>
     <w:p>
@@ -2391,7 +3245,25 @@
           <w:bCs/>
           <w:lang w:val="en-US"/>
         </w:rPr>
-        <w:t>18. alter the table cust4 change cust id to varchar(6) and income to number(5)</w:t>
+        <w:t xml:space="preserve">18. alter the table cust4 change </w:t>
+      </w:r>
+      <w:proofErr w:type="spellStart"/>
+      <w:r>
+        <w:rPr>
+          <w:b/>
+          <w:bCs/>
+          <w:lang w:val="en-US"/>
+        </w:rPr>
+        <w:t>cust</w:t>
+      </w:r>
+      <w:proofErr w:type="spellEnd"/>
+      <w:r>
+        <w:rPr>
+          <w:b/>
+          <w:bCs/>
+          <w:lang w:val="en-US"/>
+        </w:rPr>
+        <w:t xml:space="preserve"> id to varchar(6) and income to number(5)</w:t>
       </w:r>
     </w:p>
     <w:p>
@@ -2481,7 +3353,25 @@
           <w:lang w:val="en-US"/>
         </w:rPr>
         <w:tab/>
-        <w:t>MODIFY customer_id varchar(6);</w:t>
+        <w:t xml:space="preserve">MODIFY </w:t>
+      </w:r>
+      <w:proofErr w:type="spellStart"/>
+      <w:r>
+        <w:rPr>
+          <w:b/>
+          <w:bCs/>
+          <w:lang w:val="en-US"/>
+        </w:rPr>
+        <w:t>customer_id</w:t>
+      </w:r>
+      <w:proofErr w:type="spellEnd"/>
+      <w:r>
+        <w:rPr>
+          <w:b/>
+          <w:bCs/>
+          <w:lang w:val="en-US"/>
+        </w:rPr>
+        <w:t xml:space="preserve"> varchar(6);</w:t>
       </w:r>
     </w:p>
     <w:p>
@@ -2588,7 +3478,25 @@
           <w:lang w:val="en-US"/>
         </w:rPr>
         <w:tab/>
-        <w:t>SELECT cust_id,first_name,last_name,income FROM customer</w:t>
+        <w:t xml:space="preserve">SELECT </w:t>
+      </w:r>
+      <w:proofErr w:type="spellStart"/>
+      <w:r>
+        <w:rPr>
+          <w:b/>
+          <w:bCs/>
+          <w:lang w:val="en-US"/>
+        </w:rPr>
+        <w:t>cust_id,first_name,last_name,income</w:t>
+      </w:r>
+      <w:proofErr w:type="spellEnd"/>
+      <w:r>
+        <w:rPr>
+          <w:b/>
+          <w:bCs/>
+          <w:lang w:val="en-US"/>
+        </w:rPr>
+        <w:t xml:space="preserve"> FROM customer</w:t>
       </w:r>
     </w:p>
     <w:p>
@@ -2734,7 +3642,25 @@
           <w:bCs/>
           <w:lang w:val="en-US"/>
         </w:rPr>
-        <w:t>19. Add new attribute mngr_name to cust4 and insert 5 records</w:t>
+        <w:t xml:space="preserve">19. Add new attribute </w:t>
+      </w:r>
+      <w:proofErr w:type="spellStart"/>
+      <w:r>
+        <w:rPr>
+          <w:b/>
+          <w:bCs/>
+          <w:lang w:val="en-US"/>
+        </w:rPr>
+        <w:t>mngr_name</w:t>
+      </w:r>
+      <w:proofErr w:type="spellEnd"/>
+      <w:r>
+        <w:rPr>
+          <w:b/>
+          <w:bCs/>
+          <w:lang w:val="en-US"/>
+        </w:rPr>
+        <w:t xml:space="preserve"> to cust4 and insert 5 records</w:t>
       </w:r>
     </w:p>
     <w:p>
@@ -2779,115 +3705,367 @@
           <w:lang w:val="en-US"/>
         </w:rPr>
         <w:tab/>
-        <w:t>ADD mngr_name varchar(60) ;</w:t>
-      </w:r>
-    </w:p>
-    <w:p>
-      <w:pPr>
-        <w:rPr>
-          <w:b/>
-          <w:bCs/>
-          <w:lang w:val="en-US"/>
-        </w:rPr>
-      </w:pPr>
-    </w:p>
-    <w:p>
-      <w:pPr>
-        <w:rPr>
-          <w:b/>
-          <w:bCs/>
-          <w:lang w:val="en-US"/>
-        </w:rPr>
-      </w:pPr>
-    </w:p>
-    <w:p>
-      <w:pPr>
-        <w:rPr>
-          <w:b/>
-          <w:bCs/>
-          <w:lang w:val="en-US"/>
-        </w:rPr>
-      </w:pPr>
-      <w:r>
-        <w:rPr>
-          <w:b/>
-          <w:bCs/>
-          <w:lang w:val="en-US"/>
-        </w:rPr>
-        <w:tab/>
-        <w:t>insert into cust4(customer_id,firstname ,lastname,income,mngr_name) values('02','Meg','Sen',67000,'dell');</w:t>
-      </w:r>
-    </w:p>
-    <w:p>
-      <w:pPr>
-        <w:rPr>
-          <w:b/>
-          <w:bCs/>
-          <w:lang w:val="en-US"/>
-        </w:rPr>
-      </w:pPr>
-      <w:r>
-        <w:rPr>
-          <w:b/>
-          <w:bCs/>
-          <w:lang w:val="en-US"/>
-        </w:rPr>
-        <w:tab/>
-        <w:t>insert into cust4(customer_id,firstname ,lastname,income,mngr_name) values('03','George','Matthew',63000,'hp');</w:t>
-      </w:r>
-    </w:p>
-    <w:p>
-      <w:pPr>
-        <w:rPr>
-          <w:b/>
-          <w:bCs/>
-          <w:lang w:val="en-US"/>
-        </w:rPr>
-      </w:pPr>
-      <w:r>
-        <w:rPr>
-          <w:b/>
-          <w:bCs/>
-          <w:lang w:val="en-US"/>
-        </w:rPr>
-        <w:tab/>
-        <w:t>insert into cust4(customer_id,firstname ,lastname,income,mngr_name) values('04','Jennifer','Lopez',68000, 'toshiba');</w:t>
-      </w:r>
-    </w:p>
-    <w:p>
-      <w:pPr>
-        <w:rPr>
-          <w:b/>
-          <w:bCs/>
-          <w:lang w:val="en-US"/>
-        </w:rPr>
-      </w:pPr>
-      <w:r>
-        <w:rPr>
-          <w:b/>
-          <w:bCs/>
-          <w:lang w:val="en-US"/>
-        </w:rPr>
-        <w:tab/>
-        <w:t>insert into cust4(customer_id,firstname ,lastname,income,mngr_name) values('05','Robert','Johnson',65000, 'lenovo');</w:t>
-      </w:r>
-    </w:p>
-    <w:p>
-      <w:pPr>
-        <w:rPr>
-          <w:b/>
-          <w:bCs/>
-          <w:lang w:val="en-US"/>
-        </w:rPr>
-      </w:pPr>
-      <w:r>
-        <w:rPr>
-          <w:b/>
-          <w:bCs/>
-          <w:lang w:val="en-US"/>
-        </w:rPr>
-        <w:tab/>
-        <w:t>insert into cust4(customer_id,firstname ,lastname,income,mngr_name) values('06','Meghna','Chakraborty',65000, 'asus');</w:t>
+        <w:t xml:space="preserve">ADD </w:t>
+      </w:r>
+      <w:proofErr w:type="spellStart"/>
+      <w:r>
+        <w:rPr>
+          <w:b/>
+          <w:bCs/>
+          <w:lang w:val="en-US"/>
+        </w:rPr>
+        <w:t>mngr_name</w:t>
+      </w:r>
+      <w:proofErr w:type="spellEnd"/>
+      <w:r>
+        <w:rPr>
+          <w:b/>
+          <w:bCs/>
+          <w:lang w:val="en-US"/>
+        </w:rPr>
+        <w:t xml:space="preserve"> varchar(60) ;</w:t>
+      </w:r>
+    </w:p>
+    <w:p>
+      <w:pPr>
+        <w:rPr>
+          <w:b/>
+          <w:bCs/>
+          <w:lang w:val="en-US"/>
+        </w:rPr>
+      </w:pPr>
+    </w:p>
+    <w:p>
+      <w:pPr>
+        <w:rPr>
+          <w:b/>
+          <w:bCs/>
+          <w:lang w:val="en-US"/>
+        </w:rPr>
+      </w:pPr>
+    </w:p>
+    <w:p>
+      <w:pPr>
+        <w:rPr>
+          <w:b/>
+          <w:bCs/>
+          <w:lang w:val="en-US"/>
+        </w:rPr>
+      </w:pPr>
+      <w:r>
+        <w:rPr>
+          <w:b/>
+          <w:bCs/>
+          <w:lang w:val="en-US"/>
+        </w:rPr>
+        <w:tab/>
+        <w:t>insert into cust4(</w:t>
+      </w:r>
+      <w:proofErr w:type="spellStart"/>
+      <w:r>
+        <w:rPr>
+          <w:b/>
+          <w:bCs/>
+          <w:lang w:val="en-US"/>
+        </w:rPr>
+        <w:t>customer_id,firstname</w:t>
+      </w:r>
+      <w:proofErr w:type="spellEnd"/>
+      <w:r>
+        <w:rPr>
+          <w:b/>
+          <w:bCs/>
+          <w:lang w:val="en-US"/>
+        </w:rPr>
+        <w:t xml:space="preserve"> ,</w:t>
+      </w:r>
+      <w:proofErr w:type="spellStart"/>
+      <w:r>
+        <w:rPr>
+          <w:b/>
+          <w:bCs/>
+          <w:lang w:val="en-US"/>
+        </w:rPr>
+        <w:t>lastname,income,mngr_name</w:t>
+      </w:r>
+      <w:proofErr w:type="spellEnd"/>
+      <w:r>
+        <w:rPr>
+          <w:b/>
+          <w:bCs/>
+          <w:lang w:val="en-US"/>
+        </w:rPr>
+        <w:t>) values('02','Meg','Sen',67000,'dell');</w:t>
+      </w:r>
+    </w:p>
+    <w:p>
+      <w:pPr>
+        <w:rPr>
+          <w:b/>
+          <w:bCs/>
+          <w:lang w:val="en-US"/>
+        </w:rPr>
+      </w:pPr>
+      <w:r>
+        <w:rPr>
+          <w:b/>
+          <w:bCs/>
+          <w:lang w:val="en-US"/>
+        </w:rPr>
+        <w:tab/>
+        <w:t>insert into cust4(</w:t>
+      </w:r>
+      <w:proofErr w:type="spellStart"/>
+      <w:r>
+        <w:rPr>
+          <w:b/>
+          <w:bCs/>
+          <w:lang w:val="en-US"/>
+        </w:rPr>
+        <w:t>customer_id,firstname</w:t>
+      </w:r>
+      <w:proofErr w:type="spellEnd"/>
+      <w:r>
+        <w:rPr>
+          <w:b/>
+          <w:bCs/>
+          <w:lang w:val="en-US"/>
+        </w:rPr>
+        <w:t xml:space="preserve"> ,</w:t>
+      </w:r>
+      <w:proofErr w:type="spellStart"/>
+      <w:r>
+        <w:rPr>
+          <w:b/>
+          <w:bCs/>
+          <w:lang w:val="en-US"/>
+        </w:rPr>
+        <w:t>lastname,income,mngr_name</w:t>
+      </w:r>
+      <w:proofErr w:type="spellEnd"/>
+      <w:r>
+        <w:rPr>
+          <w:b/>
+          <w:bCs/>
+          <w:lang w:val="en-US"/>
+        </w:rPr>
+        <w:t>) values('03','George','Matthew',63000,'hp');</w:t>
+      </w:r>
+    </w:p>
+    <w:p>
+      <w:pPr>
+        <w:rPr>
+          <w:b/>
+          <w:bCs/>
+          <w:lang w:val="en-US"/>
+        </w:rPr>
+      </w:pPr>
+      <w:r>
+        <w:rPr>
+          <w:b/>
+          <w:bCs/>
+          <w:lang w:val="en-US"/>
+        </w:rPr>
+        <w:tab/>
+        <w:t>insert into cust4(</w:t>
+      </w:r>
+      <w:proofErr w:type="spellStart"/>
+      <w:r>
+        <w:rPr>
+          <w:b/>
+          <w:bCs/>
+          <w:lang w:val="en-US"/>
+        </w:rPr>
+        <w:t>customer_id,firstname</w:t>
+      </w:r>
+      <w:proofErr w:type="spellEnd"/>
+      <w:r>
+        <w:rPr>
+          <w:b/>
+          <w:bCs/>
+          <w:lang w:val="en-US"/>
+        </w:rPr>
+        <w:t xml:space="preserve"> ,</w:t>
+      </w:r>
+      <w:proofErr w:type="spellStart"/>
+      <w:r>
+        <w:rPr>
+          <w:b/>
+          <w:bCs/>
+          <w:lang w:val="en-US"/>
+        </w:rPr>
+        <w:t>lastname,income,mngr_name</w:t>
+      </w:r>
+      <w:proofErr w:type="spellEnd"/>
+      <w:r>
+        <w:rPr>
+          <w:b/>
+          <w:bCs/>
+          <w:lang w:val="en-US"/>
+        </w:rPr>
+        <w:t>) values('04','Jennifer','Lopez',68000, '</w:t>
+      </w:r>
+      <w:proofErr w:type="spellStart"/>
+      <w:r>
+        <w:rPr>
+          <w:b/>
+          <w:bCs/>
+          <w:lang w:val="en-US"/>
+        </w:rPr>
+        <w:t>toshiba</w:t>
+      </w:r>
+      <w:proofErr w:type="spellEnd"/>
+      <w:r>
+        <w:rPr>
+          <w:b/>
+          <w:bCs/>
+          <w:lang w:val="en-US"/>
+        </w:rPr>
+        <w:t>');</w:t>
+      </w:r>
+    </w:p>
+    <w:p>
+      <w:pPr>
+        <w:rPr>
+          <w:b/>
+          <w:bCs/>
+          <w:lang w:val="en-US"/>
+        </w:rPr>
+      </w:pPr>
+      <w:r>
+        <w:rPr>
+          <w:b/>
+          <w:bCs/>
+          <w:lang w:val="en-US"/>
+        </w:rPr>
+        <w:tab/>
+        <w:t>insert into cust4(</w:t>
+      </w:r>
+      <w:proofErr w:type="spellStart"/>
+      <w:r>
+        <w:rPr>
+          <w:b/>
+          <w:bCs/>
+          <w:lang w:val="en-US"/>
+        </w:rPr>
+        <w:t>customer_id,firstname</w:t>
+      </w:r>
+      <w:proofErr w:type="spellEnd"/>
+      <w:r>
+        <w:rPr>
+          <w:b/>
+          <w:bCs/>
+          <w:lang w:val="en-US"/>
+        </w:rPr>
+        <w:t xml:space="preserve"> ,</w:t>
+      </w:r>
+      <w:proofErr w:type="spellStart"/>
+      <w:r>
+        <w:rPr>
+          <w:b/>
+          <w:bCs/>
+          <w:lang w:val="en-US"/>
+        </w:rPr>
+        <w:t>lastname,income,mngr_name</w:t>
+      </w:r>
+      <w:proofErr w:type="spellEnd"/>
+      <w:r>
+        <w:rPr>
+          <w:b/>
+          <w:bCs/>
+          <w:lang w:val="en-US"/>
+        </w:rPr>
+        <w:t>) values('05','Robert','Johnson',65000, '</w:t>
+      </w:r>
+      <w:proofErr w:type="spellStart"/>
+      <w:r>
+        <w:rPr>
+          <w:b/>
+          <w:bCs/>
+          <w:lang w:val="en-US"/>
+        </w:rPr>
+        <w:t>lenovo</w:t>
+      </w:r>
+      <w:proofErr w:type="spellEnd"/>
+      <w:r>
+        <w:rPr>
+          <w:b/>
+          <w:bCs/>
+          <w:lang w:val="en-US"/>
+        </w:rPr>
+        <w:t>');</w:t>
+      </w:r>
+    </w:p>
+    <w:p>
+      <w:pPr>
+        <w:rPr>
+          <w:b/>
+          <w:bCs/>
+          <w:lang w:val="en-US"/>
+        </w:rPr>
+      </w:pPr>
+      <w:r>
+        <w:rPr>
+          <w:b/>
+          <w:bCs/>
+          <w:lang w:val="en-US"/>
+        </w:rPr>
+        <w:tab/>
+        <w:t>insert into cust4(</w:t>
+      </w:r>
+      <w:proofErr w:type="spellStart"/>
+      <w:r>
+        <w:rPr>
+          <w:b/>
+          <w:bCs/>
+          <w:lang w:val="en-US"/>
+        </w:rPr>
+        <w:t>customer_id,firstname</w:t>
+      </w:r>
+      <w:proofErr w:type="spellEnd"/>
+      <w:r>
+        <w:rPr>
+          <w:b/>
+          <w:bCs/>
+          <w:lang w:val="en-US"/>
+        </w:rPr>
+        <w:t xml:space="preserve"> ,</w:t>
+      </w:r>
+      <w:proofErr w:type="spellStart"/>
+      <w:r>
+        <w:rPr>
+          <w:b/>
+          <w:bCs/>
+          <w:lang w:val="en-US"/>
+        </w:rPr>
+        <w:t>lastname,income,mngr_name</w:t>
+      </w:r>
+      <w:proofErr w:type="spellEnd"/>
+      <w:r>
+        <w:rPr>
+          <w:b/>
+          <w:bCs/>
+          <w:lang w:val="en-US"/>
+        </w:rPr>
+        <w:t>) values('06','Meghna','Chakraborty',65000, '</w:t>
+      </w:r>
+      <w:proofErr w:type="spellStart"/>
+      <w:r>
+        <w:rPr>
+          <w:b/>
+          <w:bCs/>
+          <w:lang w:val="en-US"/>
+        </w:rPr>
+        <w:t>asus</w:t>
+      </w:r>
+      <w:proofErr w:type="spellEnd"/>
+      <w:r>
+        <w:rPr>
+          <w:b/>
+          <w:bCs/>
+          <w:lang w:val="en-US"/>
+        </w:rPr>
+        <w:t>');</w:t>
       </w:r>
     </w:p>
     <w:p>
@@ -3169,7 +4347,61 @@
           <w:lang w:val="en-US"/>
         </w:rPr>
         <w:tab/>
-        <w:t>select object_name, original_name, type from recyclebin;</w:t>
+        <w:t xml:space="preserve">select </w:t>
+      </w:r>
+      <w:proofErr w:type="spellStart"/>
+      <w:r>
+        <w:rPr>
+          <w:b/>
+          <w:bCs/>
+          <w:lang w:val="en-US"/>
+        </w:rPr>
+        <w:t>object_name</w:t>
+      </w:r>
+      <w:proofErr w:type="spellEnd"/>
+      <w:r>
+        <w:rPr>
+          <w:b/>
+          <w:bCs/>
+          <w:lang w:val="en-US"/>
+        </w:rPr>
+        <w:t xml:space="preserve">, </w:t>
+      </w:r>
+      <w:proofErr w:type="spellStart"/>
+      <w:r>
+        <w:rPr>
+          <w:b/>
+          <w:bCs/>
+          <w:lang w:val="en-US"/>
+        </w:rPr>
+        <w:t>original_name</w:t>
+      </w:r>
+      <w:proofErr w:type="spellEnd"/>
+      <w:r>
+        <w:rPr>
+          <w:b/>
+          <w:bCs/>
+          <w:lang w:val="en-US"/>
+        </w:rPr>
+        <w:t xml:space="preserve">, type from </w:t>
+      </w:r>
+      <w:proofErr w:type="spellStart"/>
+      <w:r>
+        <w:rPr>
+          <w:b/>
+          <w:bCs/>
+          <w:lang w:val="en-US"/>
+        </w:rPr>
+        <w:t>recyclebin</w:t>
+      </w:r>
+      <w:proofErr w:type="spellEnd"/>
+      <w:r>
+        <w:rPr>
+          <w:b/>
+          <w:bCs/>
+          <w:lang w:val="en-US"/>
+        </w:rPr>
+        <w:t>;</w:t>
       </w:r>
     </w:p>
     <w:p>
@@ -3389,7 +4621,25 @@
           <w:bCs/>
           <w:lang w:val="en-US"/>
         </w:rPr>
-        <w:t>22. Increase the size of the column custid by 5.</w:t>
+        <w:t xml:space="preserve">22. Increase the size of the column </w:t>
+      </w:r>
+      <w:proofErr w:type="spellStart"/>
+      <w:r>
+        <w:rPr>
+          <w:b/>
+          <w:bCs/>
+          <w:lang w:val="en-US"/>
+        </w:rPr>
+        <w:t>custid</w:t>
+      </w:r>
+      <w:proofErr w:type="spellEnd"/>
+      <w:r>
+        <w:rPr>
+          <w:b/>
+          <w:bCs/>
+          <w:lang w:val="en-US"/>
+        </w:rPr>
+        <w:t xml:space="preserve"> by 5.</w:t>
       </w:r>
     </w:p>
     <w:p>
@@ -3668,7 +4918,79 @@
           <w:bCs/>
           <w:lang w:val="en-US"/>
         </w:rPr>
-        <w:t>24. Update customer set lname=(select lname from customer where cid=C63) where cid=C68.</w:t>
+        <w:t xml:space="preserve">24. Update customer set </w:t>
+      </w:r>
+      <w:proofErr w:type="spellStart"/>
+      <w:r>
+        <w:rPr>
+          <w:b/>
+          <w:bCs/>
+          <w:lang w:val="en-US"/>
+        </w:rPr>
+        <w:t>lname</w:t>
+      </w:r>
+      <w:proofErr w:type="spellEnd"/>
+      <w:r>
+        <w:rPr>
+          <w:b/>
+          <w:bCs/>
+          <w:lang w:val="en-US"/>
+        </w:rPr>
+        <w:t xml:space="preserve">=(select </w:t>
+      </w:r>
+      <w:proofErr w:type="spellStart"/>
+      <w:r>
+        <w:rPr>
+          <w:b/>
+          <w:bCs/>
+          <w:lang w:val="en-US"/>
+        </w:rPr>
+        <w:t>lname</w:t>
+      </w:r>
+      <w:proofErr w:type="spellEnd"/>
+      <w:r>
+        <w:rPr>
+          <w:b/>
+          <w:bCs/>
+          <w:lang w:val="en-US"/>
+        </w:rPr>
+        <w:t xml:space="preserve"> from customer where </w:t>
+      </w:r>
+      <w:proofErr w:type="spellStart"/>
+      <w:r>
+        <w:rPr>
+          <w:b/>
+          <w:bCs/>
+          <w:lang w:val="en-US"/>
+        </w:rPr>
+        <w:t>cid</w:t>
+      </w:r>
+      <w:proofErr w:type="spellEnd"/>
+      <w:r>
+        <w:rPr>
+          <w:b/>
+          <w:bCs/>
+          <w:lang w:val="en-US"/>
+        </w:rPr>
+        <w:t xml:space="preserve">=C63) where </w:t>
+      </w:r>
+      <w:proofErr w:type="spellStart"/>
+      <w:r>
+        <w:rPr>
+          <w:b/>
+          <w:bCs/>
+          <w:lang w:val="en-US"/>
+        </w:rPr>
+        <w:t>cid</w:t>
+      </w:r>
+      <w:proofErr w:type="spellEnd"/>
+      <w:r>
+        <w:rPr>
+          <w:b/>
+          <w:bCs/>
+          <w:lang w:val="en-US"/>
+        </w:rPr>
+        <w:t>=C68.</w:t>
       </w:r>
     </w:p>
     <w:p>
@@ -3781,7 +5103,60 @@
           <w:lang w:val="en-US"/>
         </w:rPr>
         <w:tab/>
-        <w:t>last_name = (select last_name from customer where cust_id = 5)</w:t>
+      </w:r>
+      <w:proofErr w:type="spellStart"/>
+      <w:r>
+        <w:rPr>
+          <w:b/>
+          <w:bCs/>
+          <w:lang w:val="en-US"/>
+        </w:rPr>
+        <w:t>last_name</w:t>
+      </w:r>
+      <w:proofErr w:type="spellEnd"/>
+      <w:r>
+        <w:rPr>
+          <w:b/>
+          <w:bCs/>
+          <w:lang w:val="en-US"/>
+        </w:rPr>
+        <w:t xml:space="preserve"> = (select </w:t>
+      </w:r>
+      <w:proofErr w:type="spellStart"/>
+      <w:r>
+        <w:rPr>
+          <w:b/>
+          <w:bCs/>
+          <w:lang w:val="en-US"/>
+        </w:rPr>
+        <w:t>last_name</w:t>
+      </w:r>
+      <w:proofErr w:type="spellEnd"/>
+      <w:r>
+        <w:rPr>
+          <w:b/>
+          <w:bCs/>
+          <w:lang w:val="en-US"/>
+        </w:rPr>
+        <w:t xml:space="preserve"> from customer where </w:t>
+      </w:r>
+      <w:proofErr w:type="spellStart"/>
+      <w:r>
+        <w:rPr>
+          <w:b/>
+          <w:bCs/>
+          <w:lang w:val="en-US"/>
+        </w:rPr>
+        <w:t>cust_id</w:t>
+      </w:r>
+      <w:proofErr w:type="spellEnd"/>
+      <w:r>
+        <w:rPr>
+          <w:b/>
+          <w:bCs/>
+          <w:lang w:val="en-US"/>
+        </w:rPr>
+        <w:t xml:space="preserve"> = 5)</w:t>
       </w:r>
     </w:p>
     <w:p>
@@ -3850,7 +5225,24 @@
           <w:lang w:val="en-US"/>
         </w:rPr>
         <w:tab/>
-        <w:t>cust_id = 1;</w:t>
+      </w:r>
+      <w:proofErr w:type="spellStart"/>
+      <w:r>
+        <w:rPr>
+          <w:b/>
+          <w:bCs/>
+          <w:lang w:val="en-US"/>
+        </w:rPr>
+        <w:t>cust_id</w:t>
+      </w:r>
+      <w:proofErr w:type="spellEnd"/>
+      <w:r>
+        <w:rPr>
+          <w:b/>
+          <w:bCs/>
+          <w:lang w:val="en-US"/>
+        </w:rPr>
+        <w:t xml:space="preserve"> = 1;</w:t>
       </w:r>
     </w:p>
     <w:p>
@@ -3968,7 +5360,25 @@
           <w:bCs/>
           <w:lang w:val="en-US"/>
         </w:rPr>
-        <w:t>25. Display the records where territory=America &amp; crd_lmt=25000.</w:t>
+        <w:t xml:space="preserve">25. Display the records where territory=America &amp; </w:t>
+      </w:r>
+      <w:proofErr w:type="spellStart"/>
+      <w:r>
+        <w:rPr>
+          <w:b/>
+          <w:bCs/>
+          <w:lang w:val="en-US"/>
+        </w:rPr>
+        <w:t>crd_lmt</w:t>
+      </w:r>
+      <w:proofErr w:type="spellEnd"/>
+      <w:r>
+        <w:rPr>
+          <w:b/>
+          <w:bCs/>
+          <w:lang w:val="en-US"/>
+        </w:rPr>
+        <w:t>=25000.</w:t>
       </w:r>
     </w:p>
     <w:p>
@@ -4021,7 +5431,25 @@
           <w:lang w:val="en-US"/>
         </w:rPr>
         <w:tab/>
-        <w:t>where territory ='America' and cred_lmt = 25000;</w:t>
+        <w:t xml:space="preserve">where territory ='America' and </w:t>
+      </w:r>
+      <w:proofErr w:type="spellStart"/>
+      <w:r>
+        <w:rPr>
+          <w:b/>
+          <w:bCs/>
+          <w:lang w:val="en-US"/>
+        </w:rPr>
+        <w:t>cred_lmt</w:t>
+      </w:r>
+      <w:proofErr w:type="spellEnd"/>
+      <w:r>
+        <w:rPr>
+          <w:b/>
+          <w:bCs/>
+          <w:lang w:val="en-US"/>
+        </w:rPr>
+        <w:t xml:space="preserve"> = 25000;</w:t>
       </w:r>
     </w:p>
     <w:p>
@@ -4267,7 +5695,25 @@
           <w:bCs/>
           <w:lang w:val="en-US"/>
         </w:rPr>
-        <w:t>27. Display the name of the customer having crd_lmt between 2000 and 7000.</w:t>
+        <w:t xml:space="preserve">27. Display the name of the customer having </w:t>
+      </w:r>
+      <w:proofErr w:type="spellStart"/>
+      <w:r>
+        <w:rPr>
+          <w:b/>
+          <w:bCs/>
+          <w:lang w:val="en-US"/>
+        </w:rPr>
+        <w:t>crd_lmt</w:t>
+      </w:r>
+      <w:proofErr w:type="spellEnd"/>
+      <w:r>
+        <w:rPr>
+          <w:b/>
+          <w:bCs/>
+          <w:lang w:val="en-US"/>
+        </w:rPr>
+        <w:t xml:space="preserve"> between 2000 and 7000.</w:t>
       </w:r>
     </w:p>
     <w:p>
@@ -4303,7 +5749,43 @@
           <w:lang w:val="en-US"/>
         </w:rPr>
         <w:tab/>
-        <w:t>where cred_lmt&lt;7000 and cred_lmt&gt;2000;</w:t>
+        <w:t xml:space="preserve">where </w:t>
+      </w:r>
+      <w:proofErr w:type="spellStart"/>
+      <w:r>
+        <w:rPr>
+          <w:b/>
+          <w:bCs/>
+          <w:lang w:val="en-US"/>
+        </w:rPr>
+        <w:t>cred_lmt</w:t>
+      </w:r>
+      <w:proofErr w:type="spellEnd"/>
+      <w:r>
+        <w:rPr>
+          <w:b/>
+          <w:bCs/>
+          <w:lang w:val="en-US"/>
+        </w:rPr>
+        <w:t xml:space="preserve">&lt;7000 and </w:t>
+      </w:r>
+      <w:proofErr w:type="spellStart"/>
+      <w:r>
+        <w:rPr>
+          <w:b/>
+          <w:bCs/>
+          <w:lang w:val="en-US"/>
+        </w:rPr>
+        <w:t>cred_lmt</w:t>
+      </w:r>
+      <w:proofErr w:type="spellEnd"/>
+      <w:r>
+        <w:rPr>
+          <w:b/>
+          <w:bCs/>
+          <w:lang w:val="en-US"/>
+        </w:rPr>
+        <w:t>&gt;2000;</w:t>
       </w:r>
     </w:p>
     <w:p>
@@ -4530,7 +6012,25 @@
           <w:lang w:val="en-US"/>
         </w:rPr>
         <w:tab/>
-        <w:t>select *from customer order by FIRST_NAME asc;</w:t>
+        <w:t xml:space="preserve">select *from customer order by FIRST_NAME </w:t>
+      </w:r>
+      <w:proofErr w:type="spellStart"/>
+      <w:r>
+        <w:rPr>
+          <w:b/>
+          <w:bCs/>
+          <w:lang w:val="en-US"/>
+        </w:rPr>
+        <w:t>asc</w:t>
+      </w:r>
+      <w:proofErr w:type="spellEnd"/>
+      <w:r>
+        <w:rPr>
+          <w:b/>
+          <w:bCs/>
+          <w:lang w:val="en-US"/>
+        </w:rPr>
+        <w:t>;</w:t>
       </w:r>
     </w:p>
     <w:p>
@@ -4712,52 +6212,422 @@
       <w:pPr>
         <w:rPr>
           <w:b/>
-          <w:bCs/>
-          <w:lang w:val="en-US"/>
-        </w:rPr>
-      </w:pPr>
-      <w:r>
-        <w:rPr>
-          <w:b/>
-          <w:bCs/>
-          <w:lang w:val="en-US"/>
-        </w:rPr>
-        <w:t>31. Insert a duplicate record and display all the records.</w:t>
-      </w:r>
-    </w:p>
-    <w:p>
-      <w:pPr>
-        <w:rPr>
-          <w:b/>
-          <w:bCs/>
-          <w:lang w:val="en-US"/>
-        </w:rPr>
-      </w:pPr>
-      <w:r>
-        <w:rPr>
-          <w:b/>
-          <w:bCs/>
-          <w:lang w:val="en-US"/>
-        </w:rPr>
-        <w:t>32. Suppose your friend wants to select a name from the names of the customers. Show the different names</w:t>
-      </w:r>
-    </w:p>
-    <w:p>
-      <w:pPr>
-        <w:rPr>
-          <w:b/>
-          <w:bCs/>
-          <w:lang w:val="en-US"/>
-        </w:rPr>
-      </w:pPr>
-      <w:r>
-        <w:rPr>
-          <w:b/>
-          <w:bCs/>
-          <w:lang w:val="en-US"/>
-        </w:rPr>
-        <w:t>of the student.</w:t>
-      </w:r>
+          <w:sz w:val="24"/>
+          <w:szCs w:val="24"/>
+        </w:rPr>
+      </w:pPr>
+    </w:p>
+    <w:p>
+      <w:pPr>
+        <w:rPr>
+          <w:b/>
+          <w:sz w:val="24"/>
+          <w:szCs w:val="24"/>
+        </w:rPr>
+      </w:pPr>
+      <w:r>
+        <w:rPr>
+          <w:b/>
+          <w:sz w:val="24"/>
+          <w:szCs w:val="24"/>
+        </w:rPr>
+        <w:t>31&gt; Insert a duplicate record and display all the records.</w:t>
+      </w:r>
+    </w:p>
+    <w:p>
+      <w:pPr>
+        <w:rPr>
+          <w:b/>
+          <w:bCs/>
+        </w:rPr>
+      </w:pPr>
+      <w:r>
+        <w:t xml:space="preserve"> </w:t>
+      </w:r>
+      <w:r>
+        <w:rPr>
+          <w:b/>
+          <w:bCs/>
+        </w:rPr>
+        <w:t xml:space="preserve">insert into </w:t>
+      </w:r>
+      <w:proofErr w:type="spellStart"/>
+      <w:r>
+        <w:rPr>
+          <w:b/>
+          <w:bCs/>
+        </w:rPr>
+        <w:t>cust_one</w:t>
+      </w:r>
+      <w:proofErr w:type="spellEnd"/>
+      <w:r>
+        <w:rPr>
+          <w:b/>
+          <w:bCs/>
+        </w:rPr>
+        <w:t xml:space="preserve"> select *from </w:t>
+      </w:r>
+      <w:proofErr w:type="spellStart"/>
+      <w:r>
+        <w:rPr>
+          <w:b/>
+          <w:bCs/>
+        </w:rPr>
+        <w:t>cust_one</w:t>
+      </w:r>
+      <w:proofErr w:type="spellEnd"/>
+      <w:r>
+        <w:rPr>
+          <w:b/>
+          <w:bCs/>
+        </w:rPr>
+        <w:t xml:space="preserve"> where </w:t>
+      </w:r>
+      <w:proofErr w:type="spellStart"/>
+      <w:r>
+        <w:rPr>
+          <w:b/>
+          <w:bCs/>
+        </w:rPr>
+        <w:t>cust_id</w:t>
+      </w:r>
+      <w:proofErr w:type="spellEnd"/>
+      <w:r>
+        <w:rPr>
+          <w:b/>
+          <w:bCs/>
+        </w:rPr>
+        <w:t>=6;</w:t>
+      </w:r>
+    </w:p>
+    <w:p>
+      <w:pPr>
+        <w:rPr>
+          <w:b/>
+          <w:bCs/>
+        </w:rPr>
+      </w:pPr>
+      <w:r>
+        <w:rPr>
+          <w:b/>
+          <w:bCs/>
+        </w:rPr>
+        <w:t xml:space="preserve">select *from </w:t>
+      </w:r>
+      <w:proofErr w:type="spellStart"/>
+      <w:r>
+        <w:rPr>
+          <w:b/>
+          <w:bCs/>
+        </w:rPr>
+        <w:t>cust_one</w:t>
+      </w:r>
+      <w:proofErr w:type="spellEnd"/>
+      <w:r>
+        <w:rPr>
+          <w:b/>
+          <w:bCs/>
+        </w:rPr>
+        <w:t>;</w:t>
+      </w:r>
+    </w:p>
+    <w:p>
+      <w:r>
+        <w:rPr>
+          <w:noProof/>
+        </w:rPr>
+        <w:drawing>
+          <wp:inline distT="0" distB="0" distL="0" distR="0" wp14:anchorId="6540FEDB" wp14:editId="43A0569C">
+            <wp:extent cx="1285875" cy="742950"/>
+            <wp:effectExtent l="0" t="0" r="9525" b="0"/>
+            <wp:docPr id="33" name="Picture 33"/>
+            <wp:cNvGraphicFramePr>
+              <a:graphicFrameLocks xmlns:a="http://schemas.openxmlformats.org/drawingml/2006/main" noChangeAspect="1"/>
+            </wp:cNvGraphicFramePr>
+            <a:graphic xmlns:a="http://schemas.openxmlformats.org/drawingml/2006/main">
+              <a:graphicData uri="http://schemas.openxmlformats.org/drawingml/2006/picture">
+                <pic:pic xmlns:pic="http://schemas.openxmlformats.org/drawingml/2006/picture">
+                  <pic:nvPicPr>
+                    <pic:cNvPr id="0" name="image24.png"/>
+                    <pic:cNvPicPr>
+                      <a:picLocks noChangeAspect="1" noChangeArrowheads="1"/>
+                    </pic:cNvPicPr>
+                  </pic:nvPicPr>
+                  <pic:blipFill>
+                    <a:blip r:embed="rId34">
+                      <a:extLst>
+                        <a:ext uri="{28A0092B-C50C-407E-A947-70E740481C1C}">
+                          <a14:useLocalDpi xmlns:a14="http://schemas.microsoft.com/office/drawing/2010/main" val="0"/>
+                        </a:ext>
+                      </a:extLst>
+                    </a:blip>
+                    <a:srcRect/>
+                    <a:stretch>
+                      <a:fillRect/>
+                    </a:stretch>
+                  </pic:blipFill>
+                  <pic:spPr bwMode="auto">
+                    <a:xfrm>
+                      <a:off x="0" y="0"/>
+                      <a:ext cx="1285875" cy="742950"/>
+                    </a:xfrm>
+                    <a:prstGeom prst="rect">
+                      <a:avLst/>
+                    </a:prstGeom>
+                    <a:noFill/>
+                    <a:ln>
+                      <a:noFill/>
+                    </a:ln>
+                  </pic:spPr>
+                </pic:pic>
+              </a:graphicData>
+            </a:graphic>
+          </wp:inline>
+        </w:drawing>
+      </w:r>
+    </w:p>
+    <w:p>
+      <w:r>
+        <w:rPr>
+          <w:noProof/>
+        </w:rPr>
+        <w:drawing>
+          <wp:inline distT="0" distB="0" distL="0" distR="0" wp14:anchorId="097E1212" wp14:editId="505B9EC4">
+            <wp:extent cx="5731510" cy="1175385"/>
+            <wp:effectExtent l="0" t="0" r="2540" b="5715"/>
+            <wp:docPr id="32" name="Picture 32"/>
+            <wp:cNvGraphicFramePr>
+              <a:graphicFrameLocks xmlns:a="http://schemas.openxmlformats.org/drawingml/2006/main" noChangeAspect="1"/>
+            </wp:cNvGraphicFramePr>
+            <a:graphic xmlns:a="http://schemas.openxmlformats.org/drawingml/2006/main">
+              <a:graphicData uri="http://schemas.openxmlformats.org/drawingml/2006/picture">
+                <pic:pic xmlns:pic="http://schemas.openxmlformats.org/drawingml/2006/picture">
+                  <pic:nvPicPr>
+                    <pic:cNvPr id="0" name="image3.png"/>
+                    <pic:cNvPicPr>
+                      <a:picLocks noChangeAspect="1" noChangeArrowheads="1"/>
+                    </pic:cNvPicPr>
+                  </pic:nvPicPr>
+                  <pic:blipFill>
+                    <a:blip r:embed="rId35">
+                      <a:extLst>
+                        <a:ext uri="{28A0092B-C50C-407E-A947-70E740481C1C}">
+                          <a14:useLocalDpi xmlns:a14="http://schemas.microsoft.com/office/drawing/2010/main" val="0"/>
+                        </a:ext>
+                      </a:extLst>
+                    </a:blip>
+                    <a:srcRect/>
+                    <a:stretch>
+                      <a:fillRect/>
+                    </a:stretch>
+                  </pic:blipFill>
+                  <pic:spPr bwMode="auto">
+                    <a:xfrm>
+                      <a:off x="0" y="0"/>
+                      <a:ext cx="5731510" cy="1175385"/>
+                    </a:xfrm>
+                    <a:prstGeom prst="rect">
+                      <a:avLst/>
+                    </a:prstGeom>
+                    <a:noFill/>
+                    <a:ln>
+                      <a:noFill/>
+                    </a:ln>
+                  </pic:spPr>
+                </pic:pic>
+              </a:graphicData>
+            </a:graphic>
+          </wp:inline>
+        </w:drawing>
+      </w:r>
+    </w:p>
+    <w:p>
+      <w:pPr>
+        <w:rPr>
+          <w:b/>
+          <w:sz w:val="24"/>
+          <w:szCs w:val="24"/>
+        </w:rPr>
+      </w:pPr>
+    </w:p>
+    <w:p>
+      <w:pPr>
+        <w:rPr>
+          <w:b/>
+          <w:sz w:val="24"/>
+          <w:szCs w:val="24"/>
+        </w:rPr>
+      </w:pPr>
+      <w:r>
+        <w:rPr>
+          <w:b/>
+          <w:sz w:val="24"/>
+          <w:szCs w:val="24"/>
+        </w:rPr>
+        <w:t>32&gt; Suppose your friend wants to select a name from the names of the customers. Show the different names of the student.</w:t>
+      </w:r>
+    </w:p>
+    <w:p>
+      <w:pPr>
+        <w:rPr>
+          <w:b/>
+          <w:bCs/>
+        </w:rPr>
+      </w:pPr>
+      <w:r>
+        <w:rPr>
+          <w:b/>
+          <w:bCs/>
+        </w:rPr>
+        <w:t xml:space="preserve">select distinct </w:t>
+      </w:r>
+      <w:proofErr w:type="spellStart"/>
+      <w:r>
+        <w:rPr>
+          <w:b/>
+          <w:bCs/>
+        </w:rPr>
+        <w:t>first_name</w:t>
+      </w:r>
+      <w:proofErr w:type="spellEnd"/>
+      <w:r>
+        <w:rPr>
+          <w:b/>
+          <w:bCs/>
+        </w:rPr>
+        <w:t xml:space="preserve"> ||''|| </w:t>
+      </w:r>
+      <w:proofErr w:type="spellStart"/>
+      <w:r>
+        <w:rPr>
+          <w:b/>
+          <w:bCs/>
+        </w:rPr>
+        <w:t>last_name</w:t>
+      </w:r>
+      <w:proofErr w:type="spellEnd"/>
+      <w:r>
+        <w:rPr>
+          <w:b/>
+          <w:bCs/>
+        </w:rPr>
+        <w:t xml:space="preserve"> as </w:t>
+      </w:r>
+    </w:p>
+    <w:p>
+      <w:pPr>
+        <w:rPr>
+          <w:b/>
+          <w:bCs/>
+        </w:rPr>
+      </w:pPr>
+      <w:proofErr w:type="spellStart"/>
+      <w:r>
+        <w:rPr>
+          <w:b/>
+          <w:bCs/>
+        </w:rPr>
+        <w:t>full_name</w:t>
+      </w:r>
+      <w:proofErr w:type="spellEnd"/>
+      <w:r>
+        <w:rPr>
+          <w:b/>
+          <w:bCs/>
+        </w:rPr>
+        <w:t xml:space="preserve"> from </w:t>
+      </w:r>
+      <w:proofErr w:type="spellStart"/>
+      <w:r>
+        <w:rPr>
+          <w:b/>
+          <w:bCs/>
+        </w:rPr>
+        <w:t>cust_one</w:t>
+      </w:r>
+      <w:proofErr w:type="spellEnd"/>
+      <w:r>
+        <w:rPr>
+          <w:b/>
+          <w:bCs/>
+        </w:rPr>
+        <w:t>;</w:t>
+      </w:r>
+    </w:p>
+    <w:p/>
+    <w:p>
+      <w:r>
+        <w:rPr>
+          <w:noProof/>
+        </w:rPr>
+        <w:lastRenderedPageBreak/>
+        <w:drawing>
+          <wp:inline distT="0" distB="0" distL="0" distR="0" wp14:anchorId="4487EF57" wp14:editId="15854538">
+            <wp:extent cx="1323975" cy="1371600"/>
+            <wp:effectExtent l="0" t="0" r="9525" b="0"/>
+            <wp:docPr id="5" name="Picture 5"/>
+            <wp:cNvGraphicFramePr>
+              <a:graphicFrameLocks xmlns:a="http://schemas.openxmlformats.org/drawingml/2006/main" noChangeAspect="1"/>
+            </wp:cNvGraphicFramePr>
+            <a:graphic xmlns:a="http://schemas.openxmlformats.org/drawingml/2006/main">
+              <a:graphicData uri="http://schemas.openxmlformats.org/drawingml/2006/picture">
+                <pic:pic xmlns:pic="http://schemas.openxmlformats.org/drawingml/2006/picture">
+                  <pic:nvPicPr>
+                    <pic:cNvPr id="0" name="image32.png"/>
+                    <pic:cNvPicPr>
+                      <a:picLocks noChangeAspect="1" noChangeArrowheads="1"/>
+                    </pic:cNvPicPr>
+                  </pic:nvPicPr>
+                  <pic:blipFill>
+                    <a:blip r:embed="rId36">
+                      <a:extLst>
+                        <a:ext uri="{28A0092B-C50C-407E-A947-70E740481C1C}">
+                          <a14:useLocalDpi xmlns:a14="http://schemas.microsoft.com/office/drawing/2010/main" val="0"/>
+                        </a:ext>
+                      </a:extLst>
+                    </a:blip>
+                    <a:srcRect/>
+                    <a:stretch>
+                      <a:fillRect/>
+                    </a:stretch>
+                  </pic:blipFill>
+                  <pic:spPr bwMode="auto">
+                    <a:xfrm>
+                      <a:off x="0" y="0"/>
+                      <a:ext cx="1323975" cy="1371600"/>
+                    </a:xfrm>
+                    <a:prstGeom prst="rect">
+                      <a:avLst/>
+                    </a:prstGeom>
+                    <a:noFill/>
+                    <a:ln>
+                      <a:noFill/>
+                    </a:ln>
+                  </pic:spPr>
+                </pic:pic>
+              </a:graphicData>
+            </a:graphic>
+          </wp:inline>
+        </w:drawing>
+      </w:r>
+    </w:p>
+    <w:p>
+      <w:pPr>
+        <w:rPr>
+          <w:b/>
+          <w:sz w:val="24"/>
+          <w:szCs w:val="24"/>
+        </w:rPr>
+      </w:pPr>
+    </w:p>
+    <w:p>
+      <w:pPr>
+        <w:rPr>
+          <w:b/>
+          <w:bCs/>
+          <w:lang w:val="en-US"/>
+        </w:rPr>
+      </w:pPr>
     </w:p>
     <w:sectPr>
       <w:pgSz w:w="11906" w:h="16838"/>

</xml_diff>